<commit_message>
Docx Pour Anki Chapitre 2 terminé
</commit_message>
<xml_diff>
--- a/Pour Examen Intra/Anki/Pour Anki chapitre 2.docx
+++ b/Pour Examen Intra/Anki/Pour Anki chapitre 2.docx
@@ -29,7 +29,15 @@
         <w:t>les origines</w:t>
       </w:r>
       <w:r>
-        <w:t xml:space="preserve"> d’une architecture de base de données a trois niveaux</w:t>
+        <w:t xml:space="preserve"> d’une architecture de base de données </w:t>
+      </w:r>
+      <w:proofErr w:type="gramStart"/>
+      <w:r>
+        <w:t>a</w:t>
+      </w:r>
+      <w:proofErr w:type="gramEnd"/>
+      <w:r>
+        <w:t xml:space="preserve"> trois niveaux</w:t>
       </w:r>
     </w:p>
     <w:p>
@@ -40,7 +48,15 @@
         <w:t>Le contenu</w:t>
       </w:r>
       <w:r>
-        <w:t xml:space="preserve"> des niveau externe, interne et conceptuel</w:t>
+        <w:t xml:space="preserve"> </w:t>
+      </w:r>
+      <w:proofErr w:type="gramStart"/>
+      <w:r>
+        <w:t>des niveau</w:t>
+      </w:r>
+      <w:proofErr w:type="gramEnd"/>
+      <w:r>
+        <w:t xml:space="preserve"> externe, interne et conceptuel</w:t>
       </w:r>
     </w:p>
     <w:p>
@@ -102,7 +118,15 @@
         <w:t>Les fonctions typiques</w:t>
       </w:r>
       <w:r>
-        <w:t xml:space="preserve"> et les services qu’un système de gestion de base de donnée devrait fournir.</w:t>
+        <w:t xml:space="preserve"> et les services qu’un système de gestion de base de </w:t>
+      </w:r>
+      <w:proofErr w:type="gramStart"/>
+      <w:r>
+        <w:t>donnée</w:t>
+      </w:r>
+      <w:proofErr w:type="gramEnd"/>
+      <w:r>
+        <w:t xml:space="preserve"> devrait fournir.</w:t>
       </w:r>
     </w:p>
     <w:p>
@@ -645,7 +669,15 @@
         <w:t>à</w:t>
       </w:r>
       <w:r>
-        <w:t xml:space="preserve"> la structure conceptuel de la base de donnée sans affecter les utilisateurs.</w:t>
+        <w:t xml:space="preserve"> la structure conceptuel de la base de </w:t>
+      </w:r>
+      <w:proofErr w:type="gramStart"/>
+      <w:r>
+        <w:t>donnée</w:t>
+      </w:r>
+      <w:proofErr w:type="gramEnd"/>
+      <w:r>
+        <w:t xml:space="preserve"> sans affecter les utilisateurs.</w:t>
       </w:r>
     </w:p>
     <w:p>
@@ -1371,7 +1403,15 @@
         <w:t>Modification</w:t>
       </w:r>
       <w:r>
-        <w:t xml:space="preserve"> des indexes et hashtable)  </w:t>
+        <w:t xml:space="preserve"> des indexes et </w:t>
+      </w:r>
+      <w:proofErr w:type="spellStart"/>
+      <w:r>
+        <w:t>hashtable</w:t>
+      </w:r>
+      <w:proofErr w:type="spellEnd"/>
+      <w:r>
+        <w:t xml:space="preserve">)  </w:t>
       </w:r>
     </w:p>
     <w:p>
@@ -1387,65 +1427,129 @@
           <w:sz w:val="16"/>
           <w:szCs w:val="16"/>
         </w:rPr>
-        <w:t xml:space="preserve">Commentaire GD : une hashtable </w:t>
-      </w:r>
+        <w:t xml:space="preserve">Commentaire GD : une </w:t>
+      </w:r>
+      <w:proofErr w:type="spellStart"/>
       <w:r>
         <w:rPr>
           <w:sz w:val="16"/>
           <w:szCs w:val="16"/>
         </w:rPr>
-        <w:t>c’</w:t>
-      </w:r>
+        <w:t>hashtable</w:t>
+      </w:r>
+      <w:proofErr w:type="spellEnd"/>
       <w:r>
         <w:rPr>
           <w:sz w:val="16"/>
           <w:szCs w:val="16"/>
         </w:rPr>
-        <w:t>est une structure de données composé d’une table (array)</w:t>
-      </w:r>
-    </w:p>
-    <w:p>
-      <w:pPr>
-        <w:spacing w:after="0" w:line="240" w:lineRule="auto"/>
+        <w:t xml:space="preserve"> </w:t>
+      </w:r>
+      <w:r>
         <w:rPr>
           <w:sz w:val="16"/>
           <w:szCs w:val="16"/>
         </w:rPr>
-      </w:pPr>
+        <w:t>c’</w:t>
+      </w:r>
       <w:r>
         <w:rPr>
           <w:sz w:val="16"/>
           <w:szCs w:val="16"/>
         </w:rPr>
-        <w:t>Puis à l’intérieur de cette table il y a une liste chainée ou un tree.</w:t>
-      </w:r>
+        <w:t>est une structure de données composé d’une table (</w:t>
+      </w:r>
+      <w:proofErr w:type="spellStart"/>
       <w:r>
         <w:rPr>
           <w:sz w:val="16"/>
           <w:szCs w:val="16"/>
         </w:rPr>
-        <w:t xml:space="preserve"> </w:t>
-      </w:r>
+        <w:t>array</w:t>
+      </w:r>
+      <w:proofErr w:type="spellEnd"/>
       <w:r>
         <w:rPr>
           <w:sz w:val="16"/>
           <w:szCs w:val="16"/>
         </w:rPr>
-        <w:t xml:space="preserve">Souvent on a une fonction hash(&amp;var) qui </w:t>
-      </w:r>
-      <w:r>
+        <w:t>)</w:t>
+      </w:r>
+    </w:p>
+    <w:p>
+      <w:pPr>
+        <w:spacing w:after="0" w:line="240" w:lineRule="auto"/>
         <w:rPr>
           <w:sz w:val="16"/>
           <w:szCs w:val="16"/>
         </w:rPr>
-        <w:t>définit</w:t>
-      </w:r>
+      </w:pPr>
       <w:r>
         <w:rPr>
           <w:sz w:val="16"/>
           <w:szCs w:val="16"/>
         </w:rPr>
-        <w:t xml:space="preserve"> a quel index correspond une donnée.</w:t>
+        <w:t xml:space="preserve">Puis à l’intérieur de cette table il y a une liste chainée ou un </w:t>
+      </w:r>
+      <w:proofErr w:type="spellStart"/>
+      <w:r>
+        <w:rPr>
+          <w:sz w:val="16"/>
+          <w:szCs w:val="16"/>
+        </w:rPr>
+        <w:t>tree</w:t>
+      </w:r>
+      <w:proofErr w:type="spellEnd"/>
+      <w:r>
+        <w:rPr>
+          <w:sz w:val="16"/>
+          <w:szCs w:val="16"/>
+        </w:rPr>
+        <w:t>.</w:t>
+      </w:r>
+      <w:r>
+        <w:rPr>
+          <w:sz w:val="16"/>
+          <w:szCs w:val="16"/>
+        </w:rPr>
+        <w:t xml:space="preserve"> </w:t>
+      </w:r>
+      <w:r>
+        <w:rPr>
+          <w:sz w:val="16"/>
+          <w:szCs w:val="16"/>
+        </w:rPr>
+        <w:t xml:space="preserve">Souvent on a une fonction hash(&amp;var) qui </w:t>
+      </w:r>
+      <w:r>
+        <w:rPr>
+          <w:sz w:val="16"/>
+          <w:szCs w:val="16"/>
+        </w:rPr>
+        <w:t>définit</w:t>
+      </w:r>
+      <w:r>
+        <w:rPr>
+          <w:sz w:val="16"/>
+          <w:szCs w:val="16"/>
+        </w:rPr>
+        <w:t xml:space="preserve"> </w:t>
+      </w:r>
+      <w:proofErr w:type="gramStart"/>
+      <w:r>
+        <w:rPr>
+          <w:sz w:val="16"/>
+          <w:szCs w:val="16"/>
+        </w:rPr>
+        <w:t>a</w:t>
+      </w:r>
+      <w:proofErr w:type="gramEnd"/>
+      <w:r>
+        <w:rPr>
+          <w:sz w:val="16"/>
+          <w:szCs w:val="16"/>
+        </w:rPr>
+        <w:t xml:space="preserve"> quel index correspond une donnée.</w:t>
       </w:r>
     </w:p>
     <w:p>
@@ -2054,11 +2158,19 @@
           <w:b/>
         </w:rPr>
       </w:pPr>
-      <w:r>
-        <w:rPr>
-          <w:b/>
-        </w:rPr>
-        <w:t>A quoi sert un modèle de données?</w:t>
+      <w:proofErr w:type="spellStart"/>
+      <w:r>
+        <w:rPr>
+          <w:b/>
+        </w:rPr>
+        <w:t>A</w:t>
+      </w:r>
+      <w:proofErr w:type="spellEnd"/>
+      <w:r>
+        <w:rPr>
+          <w:b/>
+        </w:rPr>
+        <w:t xml:space="preserve"> quoi sert un modèle de données?</w:t>
       </w:r>
     </w:p>
     <w:p>
@@ -2314,8 +2426,6 @@
           </wp:inline>
         </w:drawing>
       </w:r>
-      <w:bookmarkStart w:id="0" w:name="_GoBack"/>
-      <w:bookmarkEnd w:id="0"/>
     </w:p>
     <w:p>
       <w:pPr>
@@ -2581,6 +2691,16 @@
       <w:pPr>
         <w:spacing w:after="0" w:line="240" w:lineRule="auto"/>
       </w:pPr>
+    </w:p>
+    <w:p>
+      <w:pPr>
+        <w:spacing w:after="0" w:line="240" w:lineRule="auto"/>
+      </w:pPr>
+    </w:p>
+    <w:p>
+      <w:pPr>
+        <w:spacing w:after="0" w:line="240" w:lineRule="auto"/>
+      </w:pPr>
       <w:r>
         <w:t>C’est une représentation complète et exacte des données nécessaire à l’entreprise.</w:t>
       </w:r>
@@ -2589,6 +2709,60 @@
       <w:pPr>
         <w:spacing w:after="0" w:line="240" w:lineRule="auto"/>
       </w:pPr>
+      <w:r>
+        <w:rPr>
+          <w:noProof/>
+        </w:rPr>
+        <w:lastRenderedPageBreak/>
+        <w:drawing>
+          <wp:inline distT="0" distB="0" distL="0" distR="0" wp14:anchorId="785DF6CC" wp14:editId="5A8103FF">
+            <wp:extent cx="5486400" cy="2946400"/>
+            <wp:effectExtent l="0" t="0" r="0" b="6350"/>
+            <wp:docPr id="5" name="Image 5"/>
+            <wp:cNvGraphicFramePr>
+              <a:graphicFrameLocks xmlns:a="http://schemas.openxmlformats.org/drawingml/2006/main" noChangeAspect="1"/>
+            </wp:cNvGraphicFramePr>
+            <a:graphic xmlns:a="http://schemas.openxmlformats.org/drawingml/2006/main">
+              <a:graphicData uri="http://schemas.openxmlformats.org/drawingml/2006/picture">
+                <pic:pic xmlns:pic="http://schemas.openxmlformats.org/drawingml/2006/picture">
+                  <pic:nvPicPr>
+                    <pic:cNvPr id="0" name="Picture 1"/>
+                    <pic:cNvPicPr>
+                      <a:picLocks noChangeAspect="1" noChangeArrowheads="1"/>
+                    </pic:cNvPicPr>
+                  </pic:nvPicPr>
+                  <pic:blipFill>
+                    <a:blip r:embed="rId26">
+                      <a:extLst>
+                        <a:ext uri="{28A0092B-C50C-407E-A947-70E740481C1C}">
+                          <a14:useLocalDpi xmlns:a14="http://schemas.microsoft.com/office/drawing/2010/main" val="0"/>
+                        </a:ext>
+                      </a:extLst>
+                    </a:blip>
+                    <a:srcRect/>
+                    <a:stretch>
+                      <a:fillRect/>
+                    </a:stretch>
+                  </pic:blipFill>
+                  <pic:spPr bwMode="auto">
+                    <a:xfrm>
+                      <a:off x="0" y="0"/>
+                      <a:ext cx="5486400" cy="2946400"/>
+                    </a:xfrm>
+                    <a:prstGeom prst="rect">
+                      <a:avLst/>
+                    </a:prstGeom>
+                    <a:noFill/>
+                    <a:ln>
+                      <a:noFill/>
+                    </a:ln>
+                  </pic:spPr>
+                </pic:pic>
+              </a:graphicData>
+            </a:graphic>
+          </wp:inline>
+        </w:drawing>
+      </w:r>
     </w:p>
     <w:p>
       <w:pPr>
@@ -2618,40 +2792,317 @@
       <w:pPr>
         <w:spacing w:after="0" w:line="240" w:lineRule="auto"/>
       </w:pPr>
-    </w:p>
-    <w:p>
-      <w:pPr>
-        <w:spacing w:after="0" w:line="240" w:lineRule="auto"/>
-      </w:pPr>
-      <w:r>
-        <w:t>Une façon d’entreposer, de recupérer et de mettre à jour les données.</w:t>
-      </w:r>
-    </w:p>
-    <w:p>
-      <w:pPr>
-        <w:spacing w:after="0" w:line="240" w:lineRule="auto"/>
-      </w:pPr>
-    </w:p>
-    <w:p>
-      <w:pPr>
-        <w:spacing w:after="0" w:line="240" w:lineRule="auto"/>
-      </w:pPr>
-      <w:r>
-        <w:t>Un catalogue acessible aux utilisateurs.  (ce catalogue va contenir la description des données acessible aux utilisateurs)</w:t>
-      </w:r>
-    </w:p>
-    <w:p>
-      <w:pPr>
-        <w:spacing w:after="0" w:line="240" w:lineRule="auto"/>
-      </w:pPr>
-    </w:p>
-    <w:p>
-      <w:pPr>
-        <w:spacing w:after="0" w:line="240" w:lineRule="auto"/>
-      </w:pPr>
-      <w:r>
+      <w:r>
+        <w:rPr>
+          <w:noProof/>
+        </w:rPr>
+        <w:drawing>
+          <wp:inline distT="0" distB="0" distL="0" distR="0" wp14:anchorId="26832DAD" wp14:editId="42D58017">
+            <wp:extent cx="2046082" cy="1320800"/>
+            <wp:effectExtent l="0" t="0" r="0" b="0"/>
+            <wp:docPr id="6" name="Image 6" descr="Image result for entrepot"/>
+            <wp:cNvGraphicFramePr>
+              <a:graphicFrameLocks xmlns:a="http://schemas.openxmlformats.org/drawingml/2006/main" noChangeAspect="1"/>
+            </wp:cNvGraphicFramePr>
+            <a:graphic xmlns:a="http://schemas.openxmlformats.org/drawingml/2006/main">
+              <a:graphicData uri="http://schemas.openxmlformats.org/drawingml/2006/picture">
+                <pic:pic xmlns:pic="http://schemas.openxmlformats.org/drawingml/2006/picture">
+                  <pic:nvPicPr>
+                    <pic:cNvPr id="0" name="Picture 2" descr="Image result for entrepot"/>
+                    <pic:cNvPicPr>
+                      <a:picLocks noChangeAspect="1" noChangeArrowheads="1"/>
+                    </pic:cNvPicPr>
+                  </pic:nvPicPr>
+                  <pic:blipFill>
+                    <a:blip r:embed="rId27">
+                      <a:extLst>
+                        <a:ext uri="{28A0092B-C50C-407E-A947-70E740481C1C}">
+                          <a14:useLocalDpi xmlns:a14="http://schemas.microsoft.com/office/drawing/2010/main" val="0"/>
+                        </a:ext>
+                      </a:extLst>
+                    </a:blip>
+                    <a:srcRect/>
+                    <a:stretch>
+                      <a:fillRect/>
+                    </a:stretch>
+                  </pic:blipFill>
+                  <pic:spPr bwMode="auto">
+                    <a:xfrm>
+                      <a:off x="0" y="0"/>
+                      <a:ext cx="2053099" cy="1325330"/>
+                    </a:xfrm>
+                    <a:prstGeom prst="rect">
+                      <a:avLst/>
+                    </a:prstGeom>
+                    <a:noFill/>
+                    <a:ln>
+                      <a:noFill/>
+                    </a:ln>
+                  </pic:spPr>
+                </pic:pic>
+              </a:graphicData>
+            </a:graphic>
+          </wp:inline>
+        </w:drawing>
+      </w:r>
+    </w:p>
+    <w:p>
+      <w:pPr>
+        <w:spacing w:after="0" w:line="240" w:lineRule="auto"/>
+      </w:pPr>
+    </w:p>
+    <w:p>
+      <w:pPr>
+        <w:spacing w:after="0" w:line="240" w:lineRule="auto"/>
+      </w:pPr>
+      <w:r>
+        <w:t xml:space="preserve">Une façon d’entreposer, de </w:t>
+      </w:r>
+      <w:r>
+        <w:t>récupérer</w:t>
+      </w:r>
+      <w:r>
+        <w:t xml:space="preserve"> et de mettre à jour les données.</w:t>
+      </w:r>
+    </w:p>
+    <w:p>
+      <w:pPr>
+        <w:spacing w:after="0" w:line="240" w:lineRule="auto"/>
+      </w:pPr>
+    </w:p>
+    <w:p>
+      <w:pPr>
+        <w:spacing w:after="0" w:line="240" w:lineRule="auto"/>
+      </w:pPr>
+      <w:r>
+        <w:rPr>
+          <w:noProof/>
+        </w:rPr>
+        <w:drawing>
+          <wp:inline distT="0" distB="0" distL="0" distR="0" wp14:anchorId="5AEC3EAD" wp14:editId="2E6EFD64">
+            <wp:extent cx="1673717" cy="1198880"/>
+            <wp:effectExtent l="0" t="0" r="3175" b="1270"/>
+            <wp:docPr id="7" name="Image 7" descr="Image result for catalogue"/>
+            <wp:cNvGraphicFramePr>
+              <a:graphicFrameLocks xmlns:a="http://schemas.openxmlformats.org/drawingml/2006/main" noChangeAspect="1"/>
+            </wp:cNvGraphicFramePr>
+            <a:graphic xmlns:a="http://schemas.openxmlformats.org/drawingml/2006/main">
+              <a:graphicData uri="http://schemas.openxmlformats.org/drawingml/2006/picture">
+                <pic:pic xmlns:pic="http://schemas.openxmlformats.org/drawingml/2006/picture">
+                  <pic:nvPicPr>
+                    <pic:cNvPr id="0" name="Picture 4" descr="Image result for catalogue"/>
+                    <pic:cNvPicPr>
+                      <a:picLocks noChangeAspect="1" noChangeArrowheads="1"/>
+                    </pic:cNvPicPr>
+                  </pic:nvPicPr>
+                  <pic:blipFill>
+                    <a:blip r:embed="rId28">
+                      <a:extLst>
+                        <a:ext uri="{28A0092B-C50C-407E-A947-70E740481C1C}">
+                          <a14:useLocalDpi xmlns:a14="http://schemas.microsoft.com/office/drawing/2010/main" val="0"/>
+                        </a:ext>
+                      </a:extLst>
+                    </a:blip>
+                    <a:srcRect/>
+                    <a:stretch>
+                      <a:fillRect/>
+                    </a:stretch>
+                  </pic:blipFill>
+                  <pic:spPr bwMode="auto">
+                    <a:xfrm>
+                      <a:off x="0" y="0"/>
+                      <a:ext cx="1679702" cy="1203167"/>
+                    </a:xfrm>
+                    <a:prstGeom prst="rect">
+                      <a:avLst/>
+                    </a:prstGeom>
+                    <a:noFill/>
+                    <a:ln>
+                      <a:noFill/>
+                    </a:ln>
+                  </pic:spPr>
+                </pic:pic>
+              </a:graphicData>
+            </a:graphic>
+          </wp:inline>
+        </w:drawing>
+      </w:r>
+    </w:p>
+    <w:p>
+      <w:pPr>
+        <w:spacing w:after="0" w:line="240" w:lineRule="auto"/>
+      </w:pPr>
+    </w:p>
+    <w:p>
+      <w:pPr>
+        <w:spacing w:after="0" w:line="240" w:lineRule="auto"/>
+      </w:pPr>
+      <w:r>
+        <w:t xml:space="preserve">Un catalogue </w:t>
+      </w:r>
+      <w:r>
+        <w:t>accessible aux utilisateurs.  (C</w:t>
+      </w:r>
+      <w:r>
+        <w:t xml:space="preserve">e catalogue va contenir la description des données </w:t>
+      </w:r>
+      <w:r>
+        <w:t>accessible</w:t>
+      </w:r>
+      <w:r>
+        <w:t xml:space="preserve"> aux utilisateurs)</w:t>
+      </w:r>
+    </w:p>
+    <w:p>
+      <w:pPr>
+        <w:spacing w:after="0" w:line="240" w:lineRule="auto"/>
+      </w:pPr>
+    </w:p>
+    <w:p>
+      <w:pPr>
+        <w:spacing w:after="0" w:line="240" w:lineRule="auto"/>
+      </w:pPr>
+      <w:r>
+        <w:rPr>
+          <w:noProof/>
+        </w:rPr>
         <w:lastRenderedPageBreak/>
-        <w:t>Un support aux transaction : C’est un mécanisme qui assure que toute les opérations d’une transaction ont été faite ou qu’aucune n’a été faite.</w:t>
+        <w:drawing>
+          <wp:inline distT="0" distB="0" distL="0" distR="0" wp14:anchorId="5073B5FB" wp14:editId="21F4E8D4">
+            <wp:extent cx="1849120" cy="1386840"/>
+            <wp:effectExtent l="0" t="0" r="0" b="3810"/>
+            <wp:docPr id="8" name="Image 8" descr="Image result for transaction"/>
+            <wp:cNvGraphicFramePr>
+              <a:graphicFrameLocks xmlns:a="http://schemas.openxmlformats.org/drawingml/2006/main" noChangeAspect="1"/>
+            </wp:cNvGraphicFramePr>
+            <a:graphic xmlns:a="http://schemas.openxmlformats.org/drawingml/2006/main">
+              <a:graphicData uri="http://schemas.openxmlformats.org/drawingml/2006/picture">
+                <pic:pic xmlns:pic="http://schemas.openxmlformats.org/drawingml/2006/picture">
+                  <pic:nvPicPr>
+                    <pic:cNvPr id="0" name="Picture 6" descr="Image result for transaction"/>
+                    <pic:cNvPicPr>
+                      <a:picLocks noChangeAspect="1" noChangeArrowheads="1"/>
+                    </pic:cNvPicPr>
+                  </pic:nvPicPr>
+                  <pic:blipFill>
+                    <a:blip r:embed="rId29" cstate="print">
+                      <a:extLst>
+                        <a:ext uri="{28A0092B-C50C-407E-A947-70E740481C1C}">
+                          <a14:useLocalDpi xmlns:a14="http://schemas.microsoft.com/office/drawing/2010/main" val="0"/>
+                        </a:ext>
+                      </a:extLst>
+                    </a:blip>
+                    <a:srcRect/>
+                    <a:stretch>
+                      <a:fillRect/>
+                    </a:stretch>
+                  </pic:blipFill>
+                  <pic:spPr bwMode="auto">
+                    <a:xfrm>
+                      <a:off x="0" y="0"/>
+                      <a:ext cx="1853845" cy="1390384"/>
+                    </a:xfrm>
+                    <a:prstGeom prst="rect">
+                      <a:avLst/>
+                    </a:prstGeom>
+                    <a:noFill/>
+                    <a:ln>
+                      <a:noFill/>
+                    </a:ln>
+                  </pic:spPr>
+                </pic:pic>
+              </a:graphicData>
+            </a:graphic>
+          </wp:inline>
+        </w:drawing>
+      </w:r>
+    </w:p>
+    <w:p>
+      <w:pPr>
+        <w:spacing w:after="0" w:line="240" w:lineRule="auto"/>
+      </w:pPr>
+    </w:p>
+    <w:p>
+      <w:pPr>
+        <w:spacing w:after="0" w:line="240" w:lineRule="auto"/>
+      </w:pPr>
+      <w:r>
+        <w:t>Un support aux transaction</w:t>
+      </w:r>
+      <w:r>
+        <w:t>s</w:t>
+      </w:r>
+      <w:r>
+        <w:t> : C’est un mécanisme qui assure que toute</w:t>
+      </w:r>
+      <w:r>
+        <w:t>s</w:t>
+      </w:r>
+      <w:r>
+        <w:t xml:space="preserve"> les opérations d’une transaction ont été faite ou qu’aucune n’a été faite.</w:t>
+      </w:r>
+    </w:p>
+    <w:p>
+      <w:pPr>
+        <w:spacing w:after="0" w:line="240" w:lineRule="auto"/>
+      </w:pPr>
+    </w:p>
+    <w:p>
+      <w:pPr>
+        <w:spacing w:after="0" w:line="240" w:lineRule="auto"/>
+      </w:pPr>
+      <w:r>
+        <w:rPr>
+          <w:noProof/>
+        </w:rPr>
+        <w:drawing>
+          <wp:inline distT="0" distB="0" distL="0" distR="0" wp14:anchorId="2AF37237" wp14:editId="17651ACE">
+            <wp:extent cx="1874520" cy="1869440"/>
+            <wp:effectExtent l="0" t="0" r="0" b="0"/>
+            <wp:docPr id="9" name="Image 9" descr="Image result for multi-user"/>
+            <wp:cNvGraphicFramePr>
+              <a:graphicFrameLocks xmlns:a="http://schemas.openxmlformats.org/drawingml/2006/main" noChangeAspect="1"/>
+            </wp:cNvGraphicFramePr>
+            <a:graphic xmlns:a="http://schemas.openxmlformats.org/drawingml/2006/main">
+              <a:graphicData uri="http://schemas.openxmlformats.org/drawingml/2006/picture">
+                <pic:pic xmlns:pic="http://schemas.openxmlformats.org/drawingml/2006/picture">
+                  <pic:nvPicPr>
+                    <pic:cNvPr id="0" name="Picture 8" descr="Image result for multi-user"/>
+                    <pic:cNvPicPr>
+                      <a:picLocks noChangeAspect="1" noChangeArrowheads="1"/>
+                    </pic:cNvPicPr>
+                  </pic:nvPicPr>
+                  <pic:blipFill>
+                    <a:blip r:embed="rId30">
+                      <a:extLst>
+                        <a:ext uri="{28A0092B-C50C-407E-A947-70E740481C1C}">
+                          <a14:useLocalDpi xmlns:a14="http://schemas.microsoft.com/office/drawing/2010/main" val="0"/>
+                        </a:ext>
+                      </a:extLst>
+                    </a:blip>
+                    <a:srcRect/>
+                    <a:stretch>
+                      <a:fillRect/>
+                    </a:stretch>
+                  </pic:blipFill>
+                  <pic:spPr bwMode="auto">
+                    <a:xfrm>
+                      <a:off x="0" y="0"/>
+                      <a:ext cx="1874520" cy="1869440"/>
+                    </a:xfrm>
+                    <a:prstGeom prst="rect">
+                      <a:avLst/>
+                    </a:prstGeom>
+                    <a:noFill/>
+                    <a:ln>
+                      <a:noFill/>
+                    </a:ln>
+                  </pic:spPr>
+                </pic:pic>
+              </a:graphicData>
+            </a:graphic>
+          </wp:inline>
+        </w:drawing>
       </w:r>
     </w:p>
     <w:p>
@@ -2680,20 +3131,222 @@
         <w:spacing w:after="0" w:line="240" w:lineRule="auto"/>
       </w:pPr>
       <w:r>
-        <w:t>Des services de recupération : Un système qui permet de récupérer la base de données lorsqu’elle est endommagée de quelconque façon.</w:t>
-      </w:r>
-    </w:p>
-    <w:p>
-      <w:pPr>
-        <w:spacing w:after="0" w:line="240" w:lineRule="auto"/>
-      </w:pPr>
-    </w:p>
-    <w:p>
-      <w:pPr>
-        <w:spacing w:after="0" w:line="240" w:lineRule="auto"/>
-      </w:pPr>
-      <w:r>
-        <w:t>Des services d’authentifications (autorisation) : Mécanisme qui assure que seulement les personnes autorisées accéde à la base de données.</w:t>
+        <w:rPr>
+          <w:noProof/>
+        </w:rPr>
+        <w:drawing>
+          <wp:inline distT="0" distB="0" distL="0" distR="0" wp14:anchorId="471948B0" wp14:editId="001644ED">
+            <wp:extent cx="2053167" cy="1549400"/>
+            <wp:effectExtent l="0" t="0" r="4445" b="0"/>
+            <wp:docPr id="10" name="Image 10" descr="Image result for gÃ©nÃ©ratrice"/>
+            <wp:cNvGraphicFramePr>
+              <a:graphicFrameLocks xmlns:a="http://schemas.openxmlformats.org/drawingml/2006/main" noChangeAspect="1"/>
+            </wp:cNvGraphicFramePr>
+            <a:graphic xmlns:a="http://schemas.openxmlformats.org/drawingml/2006/main">
+              <a:graphicData uri="http://schemas.openxmlformats.org/drawingml/2006/picture">
+                <pic:pic xmlns:pic="http://schemas.openxmlformats.org/drawingml/2006/picture">
+                  <pic:nvPicPr>
+                    <pic:cNvPr id="0" name="Picture 10" descr="Image result for gÃ©nÃ©ratrice"/>
+                    <pic:cNvPicPr>
+                      <a:picLocks noChangeAspect="1" noChangeArrowheads="1"/>
+                    </pic:cNvPicPr>
+                  </pic:nvPicPr>
+                  <pic:blipFill>
+                    <a:blip r:embed="rId31">
+                      <a:extLst>
+                        <a:ext uri="{28A0092B-C50C-407E-A947-70E740481C1C}">
+                          <a14:useLocalDpi xmlns:a14="http://schemas.microsoft.com/office/drawing/2010/main" val="0"/>
+                        </a:ext>
+                      </a:extLst>
+                    </a:blip>
+                    <a:srcRect/>
+                    <a:stretch>
+                      <a:fillRect/>
+                    </a:stretch>
+                  </pic:blipFill>
+                  <pic:spPr bwMode="auto">
+                    <a:xfrm>
+                      <a:off x="0" y="0"/>
+                      <a:ext cx="2057819" cy="1552911"/>
+                    </a:xfrm>
+                    <a:prstGeom prst="rect">
+                      <a:avLst/>
+                    </a:prstGeom>
+                    <a:noFill/>
+                    <a:ln>
+                      <a:noFill/>
+                    </a:ln>
+                  </pic:spPr>
+                </pic:pic>
+              </a:graphicData>
+            </a:graphic>
+          </wp:inline>
+        </w:drawing>
+      </w:r>
+    </w:p>
+    <w:p>
+      <w:pPr>
+        <w:spacing w:after="0" w:line="240" w:lineRule="auto"/>
+      </w:pPr>
+    </w:p>
+    <w:p>
+      <w:pPr>
+        <w:spacing w:after="0" w:line="240" w:lineRule="auto"/>
+      </w:pPr>
+      <w:r>
+        <w:t xml:space="preserve">Des services de </w:t>
+      </w:r>
+      <w:r>
+        <w:t>récupération</w:t>
+      </w:r>
+      <w:r>
+        <w:t> : Un système qui permet de récupérer la base de données lorsqu’elle est endommagée de quelconque façon.</w:t>
+      </w:r>
+    </w:p>
+    <w:p>
+      <w:pPr>
+        <w:spacing w:after="0" w:line="240" w:lineRule="auto"/>
+      </w:pPr>
+    </w:p>
+    <w:p>
+      <w:pPr>
+        <w:spacing w:after="0" w:line="240" w:lineRule="auto"/>
+      </w:pPr>
+      <w:r>
+        <w:rPr>
+          <w:noProof/>
+        </w:rPr>
+        <w:lastRenderedPageBreak/>
+        <w:drawing>
+          <wp:inline distT="0" distB="0" distL="0" distR="0" wp14:anchorId="3FAEE77A" wp14:editId="13464DD4">
+            <wp:extent cx="2289622" cy="1386840"/>
+            <wp:effectExtent l="0" t="0" r="0" b="3810"/>
+            <wp:docPr id="12" name="Image 12"/>
+            <wp:cNvGraphicFramePr>
+              <a:graphicFrameLocks xmlns:a="http://schemas.openxmlformats.org/drawingml/2006/main" noChangeAspect="1"/>
+            </wp:cNvGraphicFramePr>
+            <a:graphic xmlns:a="http://schemas.openxmlformats.org/drawingml/2006/main">
+              <a:graphicData uri="http://schemas.openxmlformats.org/drawingml/2006/picture">
+                <pic:pic xmlns:pic="http://schemas.openxmlformats.org/drawingml/2006/picture">
+                  <pic:nvPicPr>
+                    <pic:cNvPr id="0" name="Picture 12"/>
+                    <pic:cNvPicPr>
+                      <a:picLocks noChangeAspect="1" noChangeArrowheads="1"/>
+                    </pic:cNvPicPr>
+                  </pic:nvPicPr>
+                  <pic:blipFill>
+                    <a:blip r:embed="rId32">
+                      <a:extLst>
+                        <a:ext uri="{28A0092B-C50C-407E-A947-70E740481C1C}">
+                          <a14:useLocalDpi xmlns:a14="http://schemas.microsoft.com/office/drawing/2010/main" val="0"/>
+                        </a:ext>
+                      </a:extLst>
+                    </a:blip>
+                    <a:srcRect/>
+                    <a:stretch>
+                      <a:fillRect/>
+                    </a:stretch>
+                  </pic:blipFill>
+                  <pic:spPr bwMode="auto">
+                    <a:xfrm>
+                      <a:off x="0" y="0"/>
+                      <a:ext cx="2292990" cy="1388880"/>
+                    </a:xfrm>
+                    <a:prstGeom prst="rect">
+                      <a:avLst/>
+                    </a:prstGeom>
+                    <a:noFill/>
+                    <a:ln>
+                      <a:noFill/>
+                    </a:ln>
+                  </pic:spPr>
+                </pic:pic>
+              </a:graphicData>
+            </a:graphic>
+          </wp:inline>
+        </w:drawing>
+      </w:r>
+    </w:p>
+    <w:p>
+      <w:pPr>
+        <w:spacing w:after="0" w:line="240" w:lineRule="auto"/>
+      </w:pPr>
+    </w:p>
+    <w:p>
+      <w:pPr>
+        <w:spacing w:after="0" w:line="240" w:lineRule="auto"/>
+      </w:pPr>
+      <w:r>
+        <w:t xml:space="preserve">Des services d’authentifications (autorisation) : Mécanisme qui assure que seulement les personnes autorisées </w:t>
+      </w:r>
+      <w:r>
+        <w:t>accédé</w:t>
+      </w:r>
+      <w:r>
+        <w:t xml:space="preserve"> à la base de données.</w:t>
+      </w:r>
+    </w:p>
+    <w:p>
+      <w:pPr>
+        <w:spacing w:after="0" w:line="240" w:lineRule="auto"/>
+      </w:pPr>
+    </w:p>
+    <w:p>
+      <w:pPr>
+        <w:spacing w:after="0" w:line="240" w:lineRule="auto"/>
+      </w:pPr>
+      <w:r>
+        <w:rPr>
+          <w:noProof/>
+        </w:rPr>
+        <w:drawing>
+          <wp:inline distT="0" distB="0" distL="0" distR="0" wp14:anchorId="452B990D" wp14:editId="3B3C639E">
+            <wp:extent cx="3178629" cy="1854200"/>
+            <wp:effectExtent l="0" t="0" r="0" b="0"/>
+            <wp:docPr id="24" name="Image 24" descr="Image result for communication"/>
+            <wp:cNvGraphicFramePr>
+              <a:graphicFrameLocks xmlns:a="http://schemas.openxmlformats.org/drawingml/2006/main" noChangeAspect="1"/>
+            </wp:cNvGraphicFramePr>
+            <a:graphic xmlns:a="http://schemas.openxmlformats.org/drawingml/2006/main">
+              <a:graphicData uri="http://schemas.openxmlformats.org/drawingml/2006/picture">
+                <pic:pic xmlns:pic="http://schemas.openxmlformats.org/drawingml/2006/picture">
+                  <pic:nvPicPr>
+                    <pic:cNvPr id="0" name="Picture 13" descr="Image result for communication"/>
+                    <pic:cNvPicPr>
+                      <a:picLocks noChangeAspect="1" noChangeArrowheads="1"/>
+                    </pic:cNvPicPr>
+                  </pic:nvPicPr>
+                  <pic:blipFill>
+                    <a:blip r:embed="rId33" cstate="print">
+                      <a:extLst>
+                        <a:ext uri="{28A0092B-C50C-407E-A947-70E740481C1C}">
+                          <a14:useLocalDpi xmlns:a14="http://schemas.microsoft.com/office/drawing/2010/main" val="0"/>
+                        </a:ext>
+                      </a:extLst>
+                    </a:blip>
+                    <a:srcRect/>
+                    <a:stretch>
+                      <a:fillRect/>
+                    </a:stretch>
+                  </pic:blipFill>
+                  <pic:spPr bwMode="auto">
+                    <a:xfrm>
+                      <a:off x="0" y="0"/>
+                      <a:ext cx="3184135" cy="1857412"/>
+                    </a:xfrm>
+                    <a:prstGeom prst="rect">
+                      <a:avLst/>
+                    </a:prstGeom>
+                    <a:noFill/>
+                    <a:ln>
+                      <a:noFill/>
+                    </a:ln>
+                  </pic:spPr>
+                </pic:pic>
+              </a:graphicData>
+            </a:graphic>
+          </wp:inline>
+        </w:drawing>
       </w:r>
     </w:p>
     <w:p>
@@ -2719,24 +3372,228 @@
         <w:spacing w:after="0" w:line="240" w:lineRule="auto"/>
       </w:pPr>
       <w:r>
-        <w:t>Un système d’intégrité : le SGBD doit s’assurer que les données et la base de données recoit des changements qui respectent certaines règles.</w:t>
-      </w:r>
-    </w:p>
-    <w:p>
-      <w:pPr>
-        <w:spacing w:after="0" w:line="240" w:lineRule="auto"/>
-      </w:pPr>
-    </w:p>
-    <w:p>
-      <w:pPr>
-        <w:spacing w:after="0" w:line="240" w:lineRule="auto"/>
-      </w:pPr>
-      <w:r>
-        <w:t>Des services qui facilite l’indépendance des données. (promotion)</w:t>
+        <w:rPr>
+          <w:noProof/>
+        </w:rPr>
+        <w:drawing>
+          <wp:inline distT="0" distB="0" distL="0" distR="0" wp14:anchorId="1F9A0FBD" wp14:editId="24685E98">
+            <wp:extent cx="1605248" cy="2377440"/>
+            <wp:effectExtent l="0" t="0" r="0" b="3810"/>
+            <wp:docPr id="30" name="Image 30" descr="Image result for les hommes d'honneur"/>
+            <wp:cNvGraphicFramePr>
+              <a:graphicFrameLocks xmlns:a="http://schemas.openxmlformats.org/drawingml/2006/main" noChangeAspect="1"/>
+            </wp:cNvGraphicFramePr>
+            <a:graphic xmlns:a="http://schemas.openxmlformats.org/drawingml/2006/main">
+              <a:graphicData uri="http://schemas.openxmlformats.org/drawingml/2006/picture">
+                <pic:pic xmlns:pic="http://schemas.openxmlformats.org/drawingml/2006/picture">
+                  <pic:nvPicPr>
+                    <pic:cNvPr id="0" name="Picture 15" descr="Image result for les hommes d'honneur"/>
+                    <pic:cNvPicPr>
+                      <a:picLocks noChangeAspect="1" noChangeArrowheads="1"/>
+                    </pic:cNvPicPr>
+                  </pic:nvPicPr>
+                  <pic:blipFill>
+                    <a:blip r:embed="rId34" cstate="print">
+                      <a:extLst>
+                        <a:ext uri="{28A0092B-C50C-407E-A947-70E740481C1C}">
+                          <a14:useLocalDpi xmlns:a14="http://schemas.microsoft.com/office/drawing/2010/main" val="0"/>
+                        </a:ext>
+                      </a:extLst>
+                    </a:blip>
+                    <a:srcRect/>
+                    <a:stretch>
+                      <a:fillRect/>
+                    </a:stretch>
+                  </pic:blipFill>
+                  <pic:spPr bwMode="auto">
+                    <a:xfrm flipH="1">
+                      <a:off x="0" y="0"/>
+                      <a:ext cx="1617725" cy="2395918"/>
+                    </a:xfrm>
+                    <a:prstGeom prst="rect">
+                      <a:avLst/>
+                    </a:prstGeom>
+                    <a:noFill/>
+                    <a:ln>
+                      <a:noFill/>
+                    </a:ln>
+                  </pic:spPr>
+                </pic:pic>
+              </a:graphicData>
+            </a:graphic>
+          </wp:inline>
+        </w:drawing>
+      </w:r>
+    </w:p>
+    <w:p>
+      <w:pPr>
+        <w:spacing w:after="0" w:line="240" w:lineRule="auto"/>
+      </w:pPr>
+    </w:p>
+    <w:p>
+      <w:pPr>
+        <w:spacing w:after="0" w:line="240" w:lineRule="auto"/>
+      </w:pPr>
+      <w:r>
+        <w:t>Un système d’intégrité : le SGBD doit s’assurer que les d</w:t>
+      </w:r>
+      <w:r>
+        <w:t>onnées et la base de données reç</w:t>
+      </w:r>
+      <w:r>
+        <w:t>oit des changements qui respectent certaines règles.</w:t>
+      </w:r>
+    </w:p>
+    <w:p>
+      <w:pPr>
+        <w:spacing w:after="0" w:line="240" w:lineRule="auto"/>
+      </w:pPr>
+    </w:p>
+    <w:p>
+      <w:pPr>
+        <w:spacing w:after="0" w:line="240" w:lineRule="auto"/>
+      </w:pPr>
+    </w:p>
+    <w:p>
+      <w:pPr>
+        <w:spacing w:after="0" w:line="240" w:lineRule="auto"/>
+      </w:pPr>
+      <w:r>
+        <w:rPr>
+          <w:noProof/>
+        </w:rPr>
+        <w:lastRenderedPageBreak/>
+        <w:drawing>
+          <wp:inline distT="0" distB="0" distL="0" distR="0" wp14:anchorId="53915FE3" wp14:editId="38D50F25">
+            <wp:extent cx="1865935" cy="1696720"/>
+            <wp:effectExtent l="0" t="0" r="1270" b="0"/>
+            <wp:docPr id="31" name="Image 31"/>
+            <wp:cNvGraphicFramePr>
+              <a:graphicFrameLocks xmlns:a="http://schemas.openxmlformats.org/drawingml/2006/main" noChangeAspect="1"/>
+            </wp:cNvGraphicFramePr>
+            <a:graphic xmlns:a="http://schemas.openxmlformats.org/drawingml/2006/main">
+              <a:graphicData uri="http://schemas.openxmlformats.org/drawingml/2006/picture">
+                <pic:pic xmlns:pic="http://schemas.openxmlformats.org/drawingml/2006/picture">
+                  <pic:nvPicPr>
+                    <pic:cNvPr id="0" name="Picture 17"/>
+                    <pic:cNvPicPr>
+                      <a:picLocks noChangeAspect="1" noChangeArrowheads="1"/>
+                    </pic:cNvPicPr>
+                  </pic:nvPicPr>
+                  <pic:blipFill>
+                    <a:blip r:embed="rId35">
+                      <a:extLst>
+                        <a:ext uri="{28A0092B-C50C-407E-A947-70E740481C1C}">
+                          <a14:useLocalDpi xmlns:a14="http://schemas.microsoft.com/office/drawing/2010/main" val="0"/>
+                        </a:ext>
+                      </a:extLst>
+                    </a:blip>
+                    <a:srcRect/>
+                    <a:stretch>
+                      <a:fillRect/>
+                    </a:stretch>
+                  </pic:blipFill>
+                  <pic:spPr bwMode="auto">
+                    <a:xfrm>
+                      <a:off x="0" y="0"/>
+                      <a:ext cx="1871358" cy="1701651"/>
+                    </a:xfrm>
+                    <a:prstGeom prst="rect">
+                      <a:avLst/>
+                    </a:prstGeom>
+                    <a:noFill/>
+                    <a:ln>
+                      <a:noFill/>
+                    </a:ln>
+                  </pic:spPr>
+                </pic:pic>
+              </a:graphicData>
+            </a:graphic>
+          </wp:inline>
+        </w:drawing>
+      </w:r>
+    </w:p>
+    <w:p>
+      <w:pPr>
+        <w:spacing w:after="0" w:line="240" w:lineRule="auto"/>
+      </w:pPr>
+      <w:r>
+        <w:t>Des services qui facilite l’indépendance des données. (</w:t>
+      </w:r>
+      <w:r>
+        <w:t>Promotion</w:t>
+      </w:r>
+      <w:r>
+        <w:t>)</w:t>
       </w:r>
       <w:r>
         <w:t> :  Autant indépendance logique que physique.</w:t>
       </w:r>
+    </w:p>
+    <w:p>
+      <w:pPr>
+        <w:spacing w:after="0" w:line="240" w:lineRule="auto"/>
+      </w:pPr>
+    </w:p>
+    <w:p>
+      <w:pPr>
+        <w:spacing w:after="0" w:line="240" w:lineRule="auto"/>
+      </w:pPr>
+      <w:r>
+        <w:rPr>
+          <w:noProof/>
+        </w:rPr>
+        <w:drawing>
+          <wp:inline distT="0" distB="0" distL="0" distR="0" wp14:anchorId="75A878D6" wp14:editId="782E2A79">
+            <wp:extent cx="2575560" cy="1717040"/>
+            <wp:effectExtent l="0" t="0" r="0" b="0"/>
+            <wp:docPr id="32" name="Image 32" descr="Image result for statistique"/>
+            <wp:cNvGraphicFramePr>
+              <a:graphicFrameLocks xmlns:a="http://schemas.openxmlformats.org/drawingml/2006/main" noChangeAspect="1"/>
+            </wp:cNvGraphicFramePr>
+            <a:graphic xmlns:a="http://schemas.openxmlformats.org/drawingml/2006/main">
+              <a:graphicData uri="http://schemas.openxmlformats.org/drawingml/2006/picture">
+                <pic:pic xmlns:pic="http://schemas.openxmlformats.org/drawingml/2006/picture">
+                  <pic:nvPicPr>
+                    <pic:cNvPr id="0" name="Picture 18" descr="Image result for statistique"/>
+                    <pic:cNvPicPr>
+                      <a:picLocks noChangeAspect="1" noChangeArrowheads="1"/>
+                    </pic:cNvPicPr>
+                  </pic:nvPicPr>
+                  <pic:blipFill>
+                    <a:blip r:embed="rId36">
+                      <a:extLst>
+                        <a:ext uri="{28A0092B-C50C-407E-A947-70E740481C1C}">
+                          <a14:useLocalDpi xmlns:a14="http://schemas.microsoft.com/office/drawing/2010/main" val="0"/>
+                        </a:ext>
+                      </a:extLst>
+                    </a:blip>
+                    <a:srcRect/>
+                    <a:stretch>
+                      <a:fillRect/>
+                    </a:stretch>
+                  </pic:blipFill>
+                  <pic:spPr bwMode="auto">
+                    <a:xfrm>
+                      <a:off x="0" y="0"/>
+                      <a:ext cx="2575865" cy="1717243"/>
+                    </a:xfrm>
+                    <a:prstGeom prst="rect">
+                      <a:avLst/>
+                    </a:prstGeom>
+                    <a:noFill/>
+                    <a:ln>
+                      <a:noFill/>
+                    </a:ln>
+                  </pic:spPr>
+                </pic:pic>
+              </a:graphicData>
+            </a:graphic>
+          </wp:inline>
+        </w:drawing>
+      </w:r>
+      <w:bookmarkStart w:id="0" w:name="_GoBack"/>
+      <w:bookmarkEnd w:id="0"/>
     </w:p>
     <w:p>
       <w:pPr>
@@ -2783,7 +3640,7 @@
       </w:pPr>
     </w:pPrDefault>
   </w:docDefaults>
-  <w:latentStyles w:defLockedState="0" w:defUIPriority="99" w:defSemiHidden="0" w:defUnhideWhenUsed="0" w:defQFormat="0" w:count="376">
+  <w:latentStyles w:defLockedState="0" w:defUIPriority="99" w:defSemiHidden="0" w:defUnhideWhenUsed="0" w:defQFormat="0" w:count="375">
     <w:lsdException w:name="Normal" w:uiPriority="0" w:qFormat="1"/>
     <w:lsdException w:name="heading 1" w:uiPriority="9" w:qFormat="1"/>
     <w:lsdException w:name="heading 2" w:semiHidden="1" w:uiPriority="9" w:unhideWhenUsed="1" w:qFormat="1"/>
@@ -3159,7 +4016,6 @@
     <w:lsdException w:name="Smart Hyperlink" w:semiHidden="1" w:unhideWhenUsed="1"/>
     <w:lsdException w:name="Hashtag" w:semiHidden="1" w:unhideWhenUsed="1"/>
     <w:lsdException w:name="Unresolved Mention" w:semiHidden="1" w:unhideWhenUsed="1"/>
-    <w:lsdException w:name="Smart Link" w:semiHidden="1" w:unhideWhenUsed="1"/>
   </w:latentStyles>
   <w:style w:type="paragraph" w:default="1" w:styleId="Normal">
     <w:name w:val="Normal"/>

</xml_diff>

<commit_message>
Mise a jour ANKI (.apkg) Jusqua Chapitre 2, Chapitre 3 en cours
</commit_message>
<xml_diff>
--- a/Pour Examen Intra/Anki/Pour Anki chapitre 2.docx
+++ b/Pour Examen Intra/Anki/Pour Anki chapitre 2.docx
@@ -29,15 +29,7 @@
         <w:t>les origines</w:t>
       </w:r>
       <w:r>
-        <w:t xml:space="preserve"> d’une architecture de base de données </w:t>
-      </w:r>
-      <w:proofErr w:type="gramStart"/>
-      <w:r>
-        <w:t>a</w:t>
-      </w:r>
-      <w:proofErr w:type="gramEnd"/>
-      <w:r>
-        <w:t xml:space="preserve"> trois niveaux</w:t>
+        <w:t xml:space="preserve"> d’une architecture de base de données a trois niveaux</w:t>
       </w:r>
     </w:p>
     <w:p>
@@ -48,15 +40,7 @@
         <w:t>Le contenu</w:t>
       </w:r>
       <w:r>
-        <w:t xml:space="preserve"> </w:t>
-      </w:r>
-      <w:proofErr w:type="gramStart"/>
-      <w:r>
-        <w:t>des niveau</w:t>
-      </w:r>
-      <w:proofErr w:type="gramEnd"/>
-      <w:r>
-        <w:t xml:space="preserve"> externe, interne et conceptuel</w:t>
+        <w:t xml:space="preserve"> des niveau externe, interne et conceptuel</w:t>
       </w:r>
     </w:p>
     <w:p>
@@ -118,15 +102,7 @@
         <w:t>Les fonctions typiques</w:t>
       </w:r>
       <w:r>
-        <w:t xml:space="preserve"> et les services qu’un système de gestion de base de </w:t>
-      </w:r>
-      <w:proofErr w:type="gramStart"/>
-      <w:r>
-        <w:t>donnée</w:t>
-      </w:r>
-      <w:proofErr w:type="gramEnd"/>
-      <w:r>
-        <w:t xml:space="preserve"> devrait fournir.</w:t>
+        <w:t xml:space="preserve"> et les services qu’un système de gestion de base de donnée devrait fournir.</w:t>
       </w:r>
     </w:p>
     <w:p>
@@ -669,15 +645,7 @@
         <w:t>à</w:t>
       </w:r>
       <w:r>
-        <w:t xml:space="preserve"> la structure conceptuel de la base de </w:t>
-      </w:r>
-      <w:proofErr w:type="gramStart"/>
-      <w:r>
-        <w:t>donnée</w:t>
-      </w:r>
-      <w:proofErr w:type="gramEnd"/>
-      <w:r>
-        <w:t xml:space="preserve"> sans affecter les utilisateurs.</w:t>
+        <w:t xml:space="preserve"> la structure conceptuel de la base de donnée sans affecter les utilisateurs.</w:t>
       </w:r>
     </w:p>
     <w:p>
@@ -888,7 +856,13 @@
         <w:spacing w:after="0" w:line="240" w:lineRule="auto"/>
       </w:pPr>
       <w:r>
-        <w:t xml:space="preserve">C’est la vue que l’administrateur de base de données voit, celle si contient toutes les entités les attributs et </w:t>
+        <w:t>C’est la vue que l’administrateur de base de données voit, celle</w:t>
+      </w:r>
+      <w:r>
+        <w:t>-c</w:t>
+      </w:r>
+      <w:r>
+        <w:t xml:space="preserve">i contient toutes les entités les attributs et </w:t>
       </w:r>
       <w:r>
         <w:t>leurs associations</w:t>
@@ -1403,15 +1377,7 @@
         <w:t>Modification</w:t>
       </w:r>
       <w:r>
-        <w:t xml:space="preserve"> des indexes et </w:t>
-      </w:r>
-      <w:proofErr w:type="spellStart"/>
-      <w:r>
-        <w:t>hashtable</w:t>
-      </w:r>
-      <w:proofErr w:type="spellEnd"/>
-      <w:r>
-        <w:t xml:space="preserve">)  </w:t>
+        <w:t xml:space="preserve"> des indexes et hashtable)  </w:t>
       </w:r>
     </w:p>
     <w:p>
@@ -1427,129 +1393,65 @@
           <w:sz w:val="16"/>
           <w:szCs w:val="16"/>
         </w:rPr>
-        <w:t xml:space="preserve">Commentaire GD : une </w:t>
-      </w:r>
-      <w:proofErr w:type="spellStart"/>
+        <w:t xml:space="preserve">Commentaire GD : une hashtable </w:t>
+      </w:r>
       <w:r>
         <w:rPr>
           <w:sz w:val="16"/>
           <w:szCs w:val="16"/>
         </w:rPr>
-        <w:t>hashtable</w:t>
-      </w:r>
-      <w:proofErr w:type="spellEnd"/>
+        <w:t>c’</w:t>
+      </w:r>
       <w:r>
         <w:rPr>
           <w:sz w:val="16"/>
           <w:szCs w:val="16"/>
         </w:rPr>
-        <w:t xml:space="preserve"> </w:t>
-      </w:r>
-      <w:r>
+        <w:t>est une structure de données composé d’une table (array)</w:t>
+      </w:r>
+    </w:p>
+    <w:p>
+      <w:pPr>
+        <w:spacing w:after="0" w:line="240" w:lineRule="auto"/>
         <w:rPr>
           <w:sz w:val="16"/>
           <w:szCs w:val="16"/>
         </w:rPr>
-        <w:t>c’</w:t>
-      </w:r>
+      </w:pPr>
       <w:r>
         <w:rPr>
           <w:sz w:val="16"/>
           <w:szCs w:val="16"/>
         </w:rPr>
-        <w:t>est une structure de données composé d’une table (</w:t>
-      </w:r>
-      <w:proofErr w:type="spellStart"/>
+        <w:t>Puis à l’intérieur de cette table il y a une liste chainée ou un tree.</w:t>
+      </w:r>
       <w:r>
         <w:rPr>
           <w:sz w:val="16"/>
           <w:szCs w:val="16"/>
         </w:rPr>
-        <w:t>array</w:t>
-      </w:r>
-      <w:proofErr w:type="spellEnd"/>
+        <w:t xml:space="preserve"> </w:t>
+      </w:r>
       <w:r>
         <w:rPr>
           <w:sz w:val="16"/>
           <w:szCs w:val="16"/>
         </w:rPr>
-        <w:t>)</w:t>
-      </w:r>
-    </w:p>
-    <w:p>
-      <w:pPr>
-        <w:spacing w:after="0" w:line="240" w:lineRule="auto"/>
+        <w:t xml:space="preserve">Souvent on a une fonction hash(&amp;var) qui </w:t>
+      </w:r>
+      <w:r>
         <w:rPr>
           <w:sz w:val="16"/>
           <w:szCs w:val="16"/>
         </w:rPr>
-      </w:pPr>
+        <w:t>définit</w:t>
+      </w:r>
       <w:r>
         <w:rPr>
           <w:sz w:val="16"/>
           <w:szCs w:val="16"/>
         </w:rPr>
-        <w:t xml:space="preserve">Puis à l’intérieur de cette table il y a une liste chainée ou un </w:t>
-      </w:r>
-      <w:proofErr w:type="spellStart"/>
-      <w:r>
-        <w:rPr>
-          <w:sz w:val="16"/>
-          <w:szCs w:val="16"/>
-        </w:rPr>
-        <w:t>tree</w:t>
-      </w:r>
-      <w:proofErr w:type="spellEnd"/>
-      <w:r>
-        <w:rPr>
-          <w:sz w:val="16"/>
-          <w:szCs w:val="16"/>
-        </w:rPr>
-        <w:t>.</w:t>
-      </w:r>
-      <w:r>
-        <w:rPr>
-          <w:sz w:val="16"/>
-          <w:szCs w:val="16"/>
-        </w:rPr>
-        <w:t xml:space="preserve"> </w:t>
-      </w:r>
-      <w:r>
-        <w:rPr>
-          <w:sz w:val="16"/>
-          <w:szCs w:val="16"/>
-        </w:rPr>
-        <w:t xml:space="preserve">Souvent on a une fonction hash(&amp;var) qui </w:t>
-      </w:r>
-      <w:r>
-        <w:rPr>
-          <w:sz w:val="16"/>
-          <w:szCs w:val="16"/>
-        </w:rPr>
-        <w:t>définit</w:t>
-      </w:r>
-      <w:r>
-        <w:rPr>
-          <w:sz w:val="16"/>
-          <w:szCs w:val="16"/>
-        </w:rPr>
-        <w:t xml:space="preserve"> </w:t>
-      </w:r>
-      <w:proofErr w:type="gramStart"/>
-      <w:r>
-        <w:rPr>
-          <w:sz w:val="16"/>
-          <w:szCs w:val="16"/>
-        </w:rPr>
-        <w:t>a</w:t>
-      </w:r>
-      <w:proofErr w:type="gramEnd"/>
-      <w:r>
-        <w:rPr>
-          <w:sz w:val="16"/>
-          <w:szCs w:val="16"/>
-        </w:rPr>
-        <w:t xml:space="preserve"> quel index correspond une donnée.</w:t>
+        <w:t xml:space="preserve"> a quel index correspond une donnée.</w:t>
       </w:r>
     </w:p>
     <w:p>
@@ -2158,19 +2060,11 @@
           <w:b/>
         </w:rPr>
       </w:pPr>
-      <w:proofErr w:type="spellStart"/>
-      <w:r>
-        <w:rPr>
-          <w:b/>
-        </w:rPr>
-        <w:t>A</w:t>
-      </w:r>
-      <w:proofErr w:type="spellEnd"/>
-      <w:r>
-        <w:rPr>
-          <w:b/>
-        </w:rPr>
-        <w:t xml:space="preserve"> quoi sert un modèle de données?</w:t>
+      <w:r>
+        <w:rPr>
+          <w:b/>
+        </w:rPr>
+        <w:t>A quoi sert un modèle de données?</w:t>
       </w:r>
     </w:p>
     <w:p>
@@ -3592,26 +3486,26 @@
           </wp:inline>
         </w:drawing>
       </w:r>
+    </w:p>
+    <w:p>
+      <w:pPr>
+        <w:spacing w:after="0" w:line="240" w:lineRule="auto"/>
+      </w:pPr>
+    </w:p>
+    <w:p>
+      <w:pPr>
+        <w:spacing w:after="0" w:line="240" w:lineRule="auto"/>
+      </w:pPr>
+      <w:r>
+        <w:t>Des services utilitaires : ex : Service de statistique, extraction de données, importation de données etc.</w:t>
+      </w:r>
+    </w:p>
+    <w:p>
+      <w:pPr>
+        <w:spacing w:after="0" w:line="240" w:lineRule="auto"/>
+      </w:pPr>
       <w:bookmarkStart w:id="0" w:name="_GoBack"/>
       <w:bookmarkEnd w:id="0"/>
-    </w:p>
-    <w:p>
-      <w:pPr>
-        <w:spacing w:after="0" w:line="240" w:lineRule="auto"/>
-      </w:pPr>
-    </w:p>
-    <w:p>
-      <w:pPr>
-        <w:spacing w:after="0" w:line="240" w:lineRule="auto"/>
-      </w:pPr>
-      <w:r>
-        <w:t>Des services utilitaires : ex : Service de statistique, extraction de données, importation de données etc.</w:t>
-      </w:r>
-    </w:p>
-    <w:p>
-      <w:pPr>
-        <w:spacing w:after="0" w:line="240" w:lineRule="auto"/>
-      </w:pPr>
     </w:p>
     <w:sectPr>
       <w:pgSz w:w="12240" w:h="15840"/>
@@ -3640,7 +3534,7 @@
       </w:pPr>
     </w:pPrDefault>
   </w:docDefaults>
-  <w:latentStyles w:defLockedState="0" w:defUIPriority="99" w:defSemiHidden="0" w:defUnhideWhenUsed="0" w:defQFormat="0" w:count="375">
+  <w:latentStyles w:defLockedState="0" w:defUIPriority="99" w:defSemiHidden="0" w:defUnhideWhenUsed="0" w:defQFormat="0" w:count="376">
     <w:lsdException w:name="Normal" w:uiPriority="0" w:qFormat="1"/>
     <w:lsdException w:name="heading 1" w:uiPriority="9" w:qFormat="1"/>
     <w:lsdException w:name="heading 2" w:semiHidden="1" w:uiPriority="9" w:unhideWhenUsed="1" w:qFormat="1"/>
@@ -3746,7 +3640,6 @@
     <w:lsdException w:name="HTML Sample" w:semiHidden="1" w:unhideWhenUsed="1"/>
     <w:lsdException w:name="HTML Typewriter" w:semiHidden="1" w:unhideWhenUsed="1"/>
     <w:lsdException w:name="HTML Variable" w:semiHidden="1" w:unhideWhenUsed="1"/>
-    <w:lsdException w:name="Normal Table" w:semiHidden="1" w:unhideWhenUsed="1"/>
     <w:lsdException w:name="annotation subject" w:semiHidden="1" w:unhideWhenUsed="1"/>
     <w:lsdException w:name="No List" w:semiHidden="1" w:unhideWhenUsed="1"/>
     <w:lsdException w:name="Outline List 1" w:semiHidden="1" w:unhideWhenUsed="1"/>
@@ -3793,10 +3686,8 @@
     <w:lsdException w:name="Table Subtle 2" w:semiHidden="1" w:unhideWhenUsed="1"/>
     <w:lsdException w:name="Table Web 1" w:semiHidden="1" w:unhideWhenUsed="1"/>
     <w:lsdException w:name="Table Web 2" w:semiHidden="1" w:unhideWhenUsed="1"/>
-    <w:lsdException w:name="Table Web 3" w:semiHidden="1" w:unhideWhenUsed="1"/>
     <w:lsdException w:name="Balloon Text" w:semiHidden="1" w:unhideWhenUsed="1"/>
     <w:lsdException w:name="Table Grid" w:uiPriority="39"/>
-    <w:lsdException w:name="Table Theme" w:semiHidden="1" w:unhideWhenUsed="1"/>
     <w:lsdException w:name="Placeholder Text" w:semiHidden="1"/>
     <w:lsdException w:name="No Spacing" w:uiPriority="1" w:qFormat="1"/>
     <w:lsdException w:name="Light Shading" w:uiPriority="60"/>
@@ -4016,6 +3907,7 @@
     <w:lsdException w:name="Smart Hyperlink" w:semiHidden="1" w:unhideWhenUsed="1"/>
     <w:lsdException w:name="Hashtag" w:semiHidden="1" w:unhideWhenUsed="1"/>
     <w:lsdException w:name="Unresolved Mention" w:semiHidden="1" w:unhideWhenUsed="1"/>
+    <w:lsdException w:name="Smart Link" w:semiHidden="1" w:unhideWhenUsed="1"/>
   </w:latentStyles>
   <w:style w:type="paragraph" w:default="1" w:styleId="Normal">
     <w:name w:val="Normal"/>

</xml_diff>